<commit_message>
Update PhieuDiem Publish GooglePlay Store
</commit_message>
<xml_diff>
--- a/18120648_PhieuChamDiem.docx
+++ b/18120648_PhieuChamDiem.docx
@@ -6053,7 +6053,7 @@
               <w:rPr>
                 <w:lang w:val="en-US"/>
               </w:rPr>
-              <w:t>0</w:t>
+              <w:t>1</w:t>
             </w:r>
           </w:p>
         </w:tc>
@@ -6085,8 +6085,84 @@
                 <w:rFonts w:ascii="Tahoma" w:eastAsia="Tahoma" w:hAnsi="Tahoma" w:cs="Tahoma"/>
                 <w:sz w:val="20"/>
                 <w:szCs w:val="20"/>
-              </w:rPr>
-            </w:pPr>
+                <w:lang w:val="en-US"/>
+              </w:rPr>
+            </w:pPr>
+            <w:r>
+              <w:rPr>
+                <w:rFonts w:ascii="Tahoma" w:eastAsia="Tahoma" w:hAnsi="Tahoma" w:cs="Tahoma"/>
+                <w:sz w:val="20"/>
+                <w:szCs w:val="20"/>
+                <w:lang w:val="en-US"/>
+              </w:rPr>
+              <w:t xml:space="preserve">Đã </w:t>
+            </w:r>
+            <w:r>
+              <w:rPr>
+                <w:rFonts w:ascii="Tahoma" w:eastAsia="Tahoma" w:hAnsi="Tahoma" w:cs="Tahoma"/>
+                <w:sz w:val="20"/>
+                <w:szCs w:val="20"/>
+                <w:lang w:val="en-US"/>
+              </w:rPr>
+              <w:t>đưa ứng dụng</w:t>
+            </w:r>
+            <w:r>
+              <w:rPr>
+                <w:rFonts w:ascii="Tahoma" w:eastAsia="Tahoma" w:hAnsi="Tahoma" w:cs="Tahoma"/>
+                <w:sz w:val="20"/>
+                <w:szCs w:val="20"/>
+                <w:lang w:val="en-US"/>
+              </w:rPr>
+              <w:t xml:space="preserve"> lên CH Play và được duyệt ngà</w:t>
+            </w:r>
+            <w:r>
+              <w:rPr>
+                <w:rFonts w:ascii="Tahoma" w:eastAsia="Tahoma" w:hAnsi="Tahoma" w:cs="Tahoma"/>
+                <w:sz w:val="20"/>
+                <w:szCs w:val="20"/>
+                <w:lang w:val="en-US"/>
+              </w:rPr>
+              <w:t>y</w:t>
+            </w:r>
+            <w:r>
+              <w:rPr>
+                <w:rFonts w:ascii="Tahoma" w:eastAsia="Tahoma" w:hAnsi="Tahoma" w:cs="Tahoma"/>
+                <w:sz w:val="20"/>
+                <w:szCs w:val="20"/>
+                <w:lang w:val="en-US"/>
+              </w:rPr>
+              <w:t xml:space="preserve"> 26/01/2022</w:t>
+            </w:r>
+            <w:r>
+              <w:rPr>
+                <w:rFonts w:ascii="Tahoma" w:eastAsia="Tahoma" w:hAnsi="Tahoma" w:cs="Tahoma"/>
+                <w:sz w:val="20"/>
+                <w:szCs w:val="20"/>
+                <w:lang w:val="en-US"/>
+              </w:rPr>
+              <w:t>. Link:</w:t>
+            </w:r>
+            <w:hyperlink r:id="rId7" w:history="1">
+              <w:r>
+                <w:rPr>
+                  <w:rStyle w:val="Hyperlink"/>
+                  <w:rFonts w:ascii="Tahoma" w:eastAsia="Tahoma" w:hAnsi="Tahoma" w:cs="Tahoma"/>
+                  <w:sz w:val="20"/>
+                  <w:szCs w:val="20"/>
+                  <w:lang w:val="en-US"/>
+                </w:rPr>
+                <w:t>https://play.google.com/store/apps/details?id=com.lettutor.lettutor_mobile</w:t>
+              </w:r>
+            </w:hyperlink>
+            <w:r>
+              <w:rPr>
+                <w:rFonts w:ascii="Tahoma" w:eastAsia="Tahoma" w:hAnsi="Tahoma" w:cs="Tahoma"/>
+                <w:sz w:val="20"/>
+                <w:szCs w:val="20"/>
+                <w:lang w:val="en-US"/>
+              </w:rPr>
+              <w:t xml:space="preserve"> </w:t>
+            </w:r>
           </w:p>
         </w:tc>
       </w:tr>
@@ -6113,6 +6189,7 @@
                 <w:szCs w:val="20"/>
                 <w:lang w:val="en-US"/>
               </w:rPr>
+              <w:lastRenderedPageBreak/>
               <w:t>Số lượng người dùng tải ứng dụng</w:t>
             </w:r>
           </w:p>
@@ -6251,7 +6328,6 @@
                 <w:sz w:val="20"/>
                 <w:szCs w:val="20"/>
               </w:rPr>
-              <w:lastRenderedPageBreak/>
               <w:t>Sử dụng Google Analytics</w:t>
             </w:r>
             <w:r>
@@ -6604,8 +6680,8 @@
       </w:pPr>
     </w:p>
     <w:sectPr>
-      <w:headerReference w:type="default" r:id="rId7"/>
-      <w:footerReference w:type="default" r:id="rId8"/>
+      <w:headerReference w:type="default" r:id="rId8"/>
+      <w:footerReference w:type="default" r:id="rId9"/>
       <w:pgSz w:w="11907" w:h="16840"/>
       <w:pgMar w:top="1135" w:right="1134" w:bottom="993" w:left="1134" w:header="720" w:footer="404" w:gutter="0"/>
       <w:pgNumType w:start="1"/>

</xml_diff>